<commit_message>
GanttSchema och riskdiagram tillagt
</commit_message>
<xml_diff>
--- a/Dokument/GPSVE_projektplan_mall_vt17.docx
+++ b/Dokument/GPSVE_projektplan_mall_vt17.docx
@@ -2798,7 +2798,13 @@
         <w:t xml:space="preserve">Ansvarsområde: </w:t>
       </w:r>
       <w:r>
-        <w:t>Designdokument. Dokumentgranskning.</w:t>
+        <w:t>Designdokument,</w:t>
+      </w:r>
+      <w:r>
+        <w:t xml:space="preserve"> Dokumentgra</w:t>
+      </w:r>
+      <w:r>
+        <w:t>nskning,</w:t>
       </w:r>
       <w:r>
         <w:t xml:space="preserve"> </w:t>
@@ -2817,11 +2823,10 @@
       <w:bookmarkEnd w:id="19"/>
       <w:proofErr w:type="spellEnd"/>
       <w:r>
-        <w:t xml:space="preserve"> ,</w:t>
-      </w:r>
-      <w:r>
-        <w:t xml:space="preserve"> </w:t>
-      </w:r>
+        <w:t xml:space="preserve"> och </w:t>
+      </w:r>
+      <w:bookmarkStart w:id="20" w:name="_GoBack"/>
+      <w:bookmarkEnd w:id="20"/>
       <w:r>
         <w:t>Användbarhetsanalys</w:t>
       </w:r>
@@ -2843,13 +2848,7 @@
     </w:p>
     <w:p>
       <w:r>
-        <w:t>Förkunskaper:</w:t>
-      </w:r>
-      <w:r>
-        <w:t xml:space="preserve"> Musiker,</w:t>
-      </w:r>
-      <w:r>
-        <w:t xml:space="preserve"> Java programmering.  </w:t>
+        <w:t xml:space="preserve">Förkunskaper: Musiker, Java programmering.  </w:t>
       </w:r>
     </w:p>
     <w:p>
@@ -2857,30 +2856,15 @@
         <w:jc w:val="left"/>
       </w:pPr>
       <w:r>
-        <w:t xml:space="preserve">Ansvarsområde: </w:t>
-      </w:r>
-      <w:r>
-        <w:t>Krav</w:t>
-      </w:r>
-      <w:r>
-        <w:t>dokument</w:t>
-      </w:r>
-      <w:r>
-        <w:t xml:space="preserve">, </w:t>
+        <w:t xml:space="preserve">Ansvarsområde: Kravdokument, </w:t>
       </w:r>
       <w:proofErr w:type="spellStart"/>
       <w:r>
-        <w:t>Användbarhets</w:t>
-      </w:r>
-      <w:r>
-        <w:t>ttestning</w:t>
+        <w:t>Användbarhetsttestning</w:t>
       </w:r>
       <w:proofErr w:type="spellEnd"/>
       <w:r>
-        <w:t xml:space="preserve"> och </w:t>
-      </w:r>
-      <w:r>
-        <w:t>Användbarhetsanalys.</w:t>
+        <w:t xml:space="preserve"> och Användbarhetsanalys.</w:t>
       </w:r>
     </w:p>
     <w:p/>
@@ -2897,10 +2881,7 @@
     </w:p>
     <w:p>
       <w:r>
-        <w:t>Förkunskaper: Musiker, Java</w:t>
-      </w:r>
-      <w:r>
-        <w:t xml:space="preserve"> och </w:t>
+        <w:t xml:space="preserve">Förkunskaper: Musiker, Java och </w:t>
       </w:r>
       <w:proofErr w:type="spellStart"/>
       <w:r>
@@ -2916,20 +2897,11 @@
         <w:jc w:val="left"/>
       </w:pPr>
       <w:r>
-        <w:t xml:space="preserve">Ansvarsområde: </w:t>
-      </w:r>
-      <w:r>
-        <w:t>VoV-</w:t>
-      </w:r>
-      <w:r>
-        <w:t xml:space="preserve">dokument, </w:t>
+        <w:t xml:space="preserve">Ansvarsområde: VoV-dokument, </w:t>
       </w:r>
       <w:proofErr w:type="spellStart"/>
       <w:r>
-        <w:t>Whiteboxt</w:t>
-      </w:r>
-      <w:r>
-        <w:t>esnting</w:t>
+        <w:t>Whiteboxtesnting</w:t>
       </w:r>
       <w:proofErr w:type="spellEnd"/>
       <w:r>
@@ -2978,10 +2950,7 @@
         <w:t>.</w:t>
       </w:r>
     </w:p>
-    <w:p>
-      <w:bookmarkStart w:id="20" w:name="_GoBack"/>
-      <w:bookmarkEnd w:id="20"/>
-    </w:p>
+    <w:p/>
     <w:p/>
     <w:p/>
     <w:p>
@@ -5391,7 +5360,15 @@
           <w:b/>
           <w:szCs w:val="24"/>
         </w:rPr>
-        <w:t>Första testningen utförd 4/5-2017</w:t>
+        <w:t>Första testningen utförd 11/4</w:t>
+      </w:r>
+      <w:r>
+        <w:rPr>
+          <w:rFonts w:cs="Times New Roman"/>
+          <w:b/>
+          <w:szCs w:val="24"/>
+        </w:rPr>
+        <w:t>-2017</w:t>
       </w:r>
     </w:p>
     <w:p>
@@ -6092,6 +6069,75 @@
         <w:pStyle w:val="Rubrik2"/>
       </w:pPr>
       <w:bookmarkStart w:id="28" w:name="_Toc476650153"/>
+      <w:r>
+        <w:rPr>
+          <w:noProof/>
+          <w:lang w:eastAsia="sv-SE"/>
+        </w:rPr>
+        <w:drawing>
+          <wp:anchor distT="0" distB="0" distL="114300" distR="114300" simplePos="0" relativeHeight="251658240" behindDoc="1" locked="0" layoutInCell="1" allowOverlap="1">
+            <wp:simplePos x="0" y="0"/>
+            <wp:positionH relativeFrom="column">
+              <wp:posOffset>-741045</wp:posOffset>
+            </wp:positionH>
+            <wp:positionV relativeFrom="paragraph">
+              <wp:posOffset>245745</wp:posOffset>
+            </wp:positionV>
+            <wp:extent cx="7251700" cy="2724150"/>
+            <wp:effectExtent l="0" t="0" r="6350" b="0"/>
+            <wp:wrapTight wrapText="bothSides">
+              <wp:wrapPolygon edited="0">
+                <wp:start x="0" y="0"/>
+                <wp:lineTo x="0" y="21449"/>
+                <wp:lineTo x="21562" y="21449"/>
+                <wp:lineTo x="21562" y="0"/>
+                <wp:lineTo x="0" y="0"/>
+              </wp:wrapPolygon>
+            </wp:wrapTight>
+            <wp:docPr id="1" name="Bildobjekt 1"/>
+            <wp:cNvGraphicFramePr>
+              <a:graphicFrameLocks xmlns:a="http://schemas.openxmlformats.org/drawingml/2006/main"/>
+            </wp:cNvGraphicFramePr>
+            <a:graphic xmlns:a="http://schemas.openxmlformats.org/drawingml/2006/main">
+              <a:graphicData uri="http://schemas.openxmlformats.org/drawingml/2006/picture">
+                <pic:pic xmlns:pic="http://schemas.openxmlformats.org/drawingml/2006/picture">
+                  <pic:nvPicPr>
+                    <pic:cNvPr id="1" name=""/>
+                    <pic:cNvPicPr preferRelativeResize="0"/>
+                  </pic:nvPicPr>
+                  <pic:blipFill>
+                    <a:blip r:embed="rId9">
+                      <a:extLst>
+                        <a:ext uri="{28A0092B-C50C-407E-A947-70E740481C1C}">
+                          <a14:useLocalDpi xmlns:a14="http://schemas.microsoft.com/office/drawing/2010/main" val="0"/>
+                        </a:ext>
+                      </a:extLst>
+                    </a:blip>
+                    <a:stretch>
+                      <a:fillRect/>
+                    </a:stretch>
+                  </pic:blipFill>
+                  <pic:spPr>
+                    <a:xfrm>
+                      <a:off x="0" y="0"/>
+                      <a:ext cx="7251700" cy="2724150"/>
+                    </a:xfrm>
+                    <a:prstGeom prst="rect">
+                      <a:avLst/>
+                    </a:prstGeom>
+                  </pic:spPr>
+                </pic:pic>
+              </a:graphicData>
+            </a:graphic>
+            <wp14:sizeRelH relativeFrom="page">
+              <wp14:pctWidth>0</wp14:pctWidth>
+            </wp14:sizeRelH>
+            <wp14:sizeRelV relativeFrom="page">
+              <wp14:pctHeight>0</wp14:pctHeight>
+            </wp14:sizeRelV>
+          </wp:anchor>
+        </w:drawing>
+      </w:r>
       <w:proofErr w:type="spellStart"/>
       <w:r>
         <w:t>Gantt</w:t>
@@ -6103,64 +6149,10 @@
       <w:bookmarkEnd w:id="28"/>
     </w:p>
     <w:p>
-      <w:r>
-        <w:t xml:space="preserve">[Infoga </w:t>
-      </w:r>
-      <w:proofErr w:type="spellStart"/>
-      <w:r>
-        <w:t>Gantt</w:t>
-      </w:r>
-      <w:proofErr w:type="spellEnd"/>
-      <w:r>
-        <w:t>-schema.</w:t>
-      </w:r>
-      <w:r>
-        <w:t xml:space="preserve"> </w:t>
-      </w:r>
-      <w:r>
-        <w:rPr>
-          <w:rFonts w:cs="Times New Roman"/>
-          <w:szCs w:val="24"/>
-        </w:rPr>
-        <w:t xml:space="preserve">(Se exempel i Eklund (2010 kap. 12.9) eller </w:t>
-      </w:r>
-      <w:proofErr w:type="spellStart"/>
-      <w:r>
-        <w:rPr>
-          <w:rFonts w:cs="Times New Roman"/>
-          <w:szCs w:val="24"/>
-        </w:rPr>
-        <w:t>Tsui</w:t>
-      </w:r>
-      <w:proofErr w:type="spellEnd"/>
-      <w:r>
-        <w:rPr>
-          <w:rFonts w:cs="Times New Roman"/>
-          <w:szCs w:val="24"/>
-        </w:rPr>
-        <w:t xml:space="preserve"> (2014 </w:t>
-      </w:r>
-      <w:proofErr w:type="spellStart"/>
-      <w:r>
-        <w:rPr>
-          <w:rFonts w:cs="Times New Roman"/>
-          <w:szCs w:val="24"/>
-        </w:rPr>
-        <w:t>Figure</w:t>
-      </w:r>
-      <w:proofErr w:type="spellEnd"/>
-      <w:r>
-        <w:rPr>
-          <w:rFonts w:cs="Times New Roman"/>
-          <w:szCs w:val="24"/>
-        </w:rPr>
-        <w:t xml:space="preserve"> 13.5) samt i föreläsning FP1 och FP2). </w:t>
-      </w:r>
-      <w:r>
-        <w:t>]</w:t>
-      </w:r>
-    </w:p>
-    <w:p/>
+      <w:pPr>
+        <w:jc w:val="left"/>
+      </w:pPr>
+    </w:p>
     <w:p>
       <w:pPr>
         <w:spacing w:after="160"/>
@@ -6450,34 +6442,6 @@
       <w:proofErr w:type="spellEnd"/>
       <w:r>
         <w:t>/Java för att kunna förbereda sig på eventuella ändringar.</w:t>
-      </w:r>
-    </w:p>
-    <w:p>
-      <w:pPr>
-        <w:pStyle w:val="Rubrik3"/>
-      </w:pPr>
-      <w:r>
-        <w:t>&lt;Namn på risk&gt;</w:t>
-      </w:r>
-    </w:p>
-    <w:p>
-      <w:r>
-        <w:t>&lt;text med beskrivning&gt;</w:t>
-      </w:r>
-    </w:p>
-    <w:p>
-      <w:r>
-        <w:t>Sannolikhet: &lt;xx&gt; &lt;Eventuell kommentar&gt;</w:t>
-      </w:r>
-    </w:p>
-    <w:p>
-      <w:r>
-        <w:t>Konsekvens: &lt;xx&gt; &lt;Eventuell kommentar&gt;</w:t>
-      </w:r>
-    </w:p>
-    <w:p>
-      <w:r>
-        <w:t>Handlingsplan: &lt;text som beskriver hur risken kan minskas samt vad man kan göra om risken inträffar. &gt;</w:t>
       </w:r>
     </w:p>
     <w:p/>
@@ -6491,6 +6455,76 @@
       <w:bookmarkStart w:id="32" w:name="_Toc476650156"/>
       <w:bookmarkEnd w:id="31"/>
       <w:r>
+        <w:rPr>
+          <w:noProof/>
+          <w:lang w:eastAsia="sv-SE"/>
+        </w:rPr>
+        <w:lastRenderedPageBreak/>
+        <w:drawing>
+          <wp:anchor distT="0" distB="0" distL="114300" distR="114300" simplePos="0" relativeHeight="251659264" behindDoc="1" locked="0" layoutInCell="1" allowOverlap="1">
+            <wp:simplePos x="0" y="0"/>
+            <wp:positionH relativeFrom="margin">
+              <wp:align>center</wp:align>
+            </wp:positionH>
+            <wp:positionV relativeFrom="paragraph">
+              <wp:posOffset>277495</wp:posOffset>
+            </wp:positionV>
+            <wp:extent cx="6724650" cy="3073400"/>
+            <wp:effectExtent l="0" t="0" r="0" b="0"/>
+            <wp:wrapTight wrapText="bothSides">
+              <wp:wrapPolygon edited="0">
+                <wp:start x="0" y="0"/>
+                <wp:lineTo x="0" y="21421"/>
+                <wp:lineTo x="21539" y="21421"/>
+                <wp:lineTo x="21539" y="0"/>
+                <wp:lineTo x="0" y="0"/>
+              </wp:wrapPolygon>
+            </wp:wrapTight>
+            <wp:docPr id="3" name="Bildobjekt 3"/>
+            <wp:cNvGraphicFramePr>
+              <a:graphicFrameLocks xmlns:a="http://schemas.openxmlformats.org/drawingml/2006/main" noChangeAspect="1"/>
+            </wp:cNvGraphicFramePr>
+            <a:graphic xmlns:a="http://schemas.openxmlformats.org/drawingml/2006/main">
+              <a:graphicData uri="http://schemas.openxmlformats.org/drawingml/2006/picture">
+                <pic:pic xmlns:pic="http://schemas.openxmlformats.org/drawingml/2006/picture">
+                  <pic:nvPicPr>
+                    <pic:cNvPr id="1" name=""/>
+                    <pic:cNvPicPr/>
+                  </pic:nvPicPr>
+                  <pic:blipFill>
+                    <a:blip r:embed="rId10">
+                      <a:extLst>
+                        <a:ext uri="{28A0092B-C50C-407E-A947-70E740481C1C}">
+                          <a14:useLocalDpi xmlns:a14="http://schemas.microsoft.com/office/drawing/2010/main" val="0"/>
+                        </a:ext>
+                      </a:extLst>
+                    </a:blip>
+                    <a:stretch>
+                      <a:fillRect/>
+                    </a:stretch>
+                  </pic:blipFill>
+                  <pic:spPr>
+                    <a:xfrm>
+                      <a:off x="0" y="0"/>
+                      <a:ext cx="6724650" cy="3073400"/>
+                    </a:xfrm>
+                    <a:prstGeom prst="rect">
+                      <a:avLst/>
+                    </a:prstGeom>
+                  </pic:spPr>
+                </pic:pic>
+              </a:graphicData>
+            </a:graphic>
+            <wp14:sizeRelH relativeFrom="page">
+              <wp14:pctWidth>0</wp14:pctWidth>
+            </wp14:sizeRelH>
+            <wp14:sizeRelV relativeFrom="page">
+              <wp14:pctHeight>0</wp14:pctHeight>
+            </wp14:sizeRelV>
+          </wp:anchor>
+        </w:drawing>
+      </w:r>
+      <w:r>
         <w:t>Riskdiagram</w:t>
       </w:r>
       <w:bookmarkEnd w:id="32"/>
@@ -6504,8 +6538,8 @@
       </w:pPr>
     </w:p>
     <w:sectPr>
-      <w:headerReference w:type="default" r:id="rId9"/>
-      <w:footerReference w:type="default" r:id="rId10"/>
+      <w:headerReference w:type="default" r:id="rId11"/>
+      <w:footerReference w:type="default" r:id="rId12"/>
       <w:pgSz w:w="11906" w:h="16838"/>
       <w:pgMar w:top="1417" w:right="1417" w:bottom="1417" w:left="1417" w:header="708" w:footer="708" w:gutter="0"/>
       <w:cols w:space="708"/>
@@ -6595,7 +6629,7 @@
             <w:sz w:val="20"/>
             <w:szCs w:val="20"/>
           </w:rPr>
-          <w:t>12</w:t>
+          <w:t>14</w:t>
         </w:r>
         <w:r>
           <w:rPr>
@@ -6657,23 +6691,7 @@
         <w:sz w:val="20"/>
         <w:szCs w:val="20"/>
       </w:rPr>
-      <w:t xml:space="preserve">Projektplan </w:t>
-    </w:r>
-    <w:r>
-      <w:rPr>
-        <w:rFonts w:cs="Times New Roman"/>
-        <w:sz w:val="20"/>
-        <w:szCs w:val="20"/>
-      </w:rPr>
-      <w:t>&lt;version&gt;</w:t>
-    </w:r>
-    <w:r>
-      <w:rPr>
-        <w:rFonts w:cs="Times New Roman"/>
-        <w:sz w:val="20"/>
-        <w:szCs w:val="20"/>
-      </w:rPr>
-      <w:t xml:space="preserve">                                                                                                                                                       &lt;projektnamn&gt;</w:t>
+      <w:t>Projektplan &lt;version&gt;                                                                                                                                                       &lt;projektnamn&gt;</w:t>
     </w:r>
   </w:p>
   <w:p>
@@ -8706,7 +8724,7 @@
 </file>
 
 <file path=customXml/itemProps1.xml><?xml version="1.0" encoding="utf-8"?>
-<ds:datastoreItem xmlns:ds="http://schemas.openxmlformats.org/officeDocument/2006/customXml" ds:itemID="{B96D7F1E-6F26-4E6E-815D-C9B501BBC846}">
+<ds:datastoreItem xmlns:ds="http://schemas.openxmlformats.org/officeDocument/2006/customXml" ds:itemID="{B7D024E7-6DBD-40EC-A128-82D8C4DC54BA}">
   <ds:schemaRefs>
     <ds:schemaRef ds:uri="http://schemas.openxmlformats.org/officeDocument/2006/bibliography"/>
   </ds:schemaRefs>

</xml_diff>